<commit_message>
add scripts for MTPE project
</commit_message>
<xml_diff>
--- a/instruction.docx
+++ b/instruction.docx
@@ -30,31 +30,22 @@
         <w:t xml:space="preserve">", </w:t>
       </w:r>
       <w:r>
-        <w:t xml:space="preserve"> </w:t>
-      </w:r>
-      <w:r>
-        <w:t xml:space="preserve"> </w:t>
+        <w:t xml:space="preserve"> "</w:t>
       </w:r>
       <w:proofErr w:type="gramEnd"/>
       <w:r>
-        <w:t xml:space="preserve">"pip install pandas", </w:t>
-      </w:r>
-      <w:r>
-        <w:t xml:space="preserve">and then "pip install </w:t>
+        <w:t xml:space="preserve">pip install </w:t>
       </w:r>
       <w:proofErr w:type="spellStart"/>
       <w:r>
-        <w:t>openpyxl</w:t>
+        <w:t>openpyxl"</w:t>
+      </w:r>
+      <w:r>
+        <w:t>and</w:t>
       </w:r>
       <w:proofErr w:type="spellEnd"/>
       <w:r>
-        <w:t>"</w:t>
-      </w:r>
-      <w:r>
-        <w:t xml:space="preserve"> </w:t>
-      </w:r>
-      <w:r>
-        <w:t xml:space="preserve">this step is to install the </w:t>
+        <w:t xml:space="preserve"> then "pip install pandas", this step is to install the </w:t>
       </w:r>
       <w:r>
         <w:rPr>
@@ -67,11 +58,6 @@
       </w:r>
     </w:p>
     <w:p>
-      <w:pPr>
-        <w:rPr>
-          <w:rFonts w:hint="eastAsia"/>
-        </w:rPr>
-      </w:pPr>
       <w:r>
         <w:rPr>
           <w:noProof/>
@@ -119,6 +105,48 @@
           <w:noProof/>
         </w:rPr>
         <w:drawing>
+          <wp:inline distT="0" distB="0" distL="0" distR="0" wp14:anchorId="2F95FCAF" wp14:editId="4CB9ACB5">
+            <wp:extent cx="5943600" cy="1247140"/>
+            <wp:effectExtent l="0" t="0" r="0" b="0"/>
+            <wp:docPr id="12" name="Picture 12" descr="Text&#10;&#10;Description automatically generated"/>
+            <wp:cNvGraphicFramePr>
+              <a:graphicFrameLocks xmlns:a="http://schemas.openxmlformats.org/drawingml/2006/main" noChangeAspect="1"/>
+            </wp:cNvGraphicFramePr>
+            <a:graphic xmlns:a="http://schemas.openxmlformats.org/drawingml/2006/main">
+              <a:graphicData uri="http://schemas.openxmlformats.org/drawingml/2006/picture">
+                <pic:pic xmlns:pic="http://schemas.openxmlformats.org/drawingml/2006/picture">
+                  <pic:nvPicPr>
+                    <pic:cNvPr id="12" name="Picture 12" descr="Text&#10;&#10;Description automatically generated"/>
+                    <pic:cNvPicPr/>
+                  </pic:nvPicPr>
+                  <pic:blipFill>
+                    <a:blip r:embed="rId7"/>
+                    <a:stretch>
+                      <a:fillRect/>
+                    </a:stretch>
+                  </pic:blipFill>
+                  <pic:spPr>
+                    <a:xfrm>
+                      <a:off x="0" y="0"/>
+                      <a:ext cx="5943600" cy="1247140"/>
+                    </a:xfrm>
+                    <a:prstGeom prst="rect">
+                      <a:avLst/>
+                    </a:prstGeom>
+                  </pic:spPr>
+                </pic:pic>
+              </a:graphicData>
+            </a:graphic>
+          </wp:inline>
+        </w:drawing>
+      </w:r>
+    </w:p>
+    <w:p>
+      <w:r>
+        <w:rPr>
+          <w:noProof/>
+        </w:rPr>
+        <w:drawing>
           <wp:inline distT="0" distB="0" distL="0" distR="0" wp14:anchorId="6BC0618A" wp14:editId="1FDD4720">
             <wp:extent cx="5943600" cy="1644015"/>
             <wp:effectExtent l="0" t="0" r="0" b="0"/>
@@ -134,7 +162,7 @@
                     <pic:cNvPicPr/>
                   </pic:nvPicPr>
                   <pic:blipFill>
-                    <a:blip r:embed="rId7"/>
+                    <a:blip r:embed="rId8"/>
                     <a:stretch>
                       <a:fillRect/>
                     </a:stretch>
@@ -143,53 +171,6 @@
                     <a:xfrm>
                       <a:off x="0" y="0"/>
                       <a:ext cx="5943600" cy="1644015"/>
-                    </a:xfrm>
-                    <a:prstGeom prst="rect">
-                      <a:avLst/>
-                    </a:prstGeom>
-                  </pic:spPr>
-                </pic:pic>
-              </a:graphicData>
-            </a:graphic>
-          </wp:inline>
-        </w:drawing>
-      </w:r>
-    </w:p>
-    <w:p>
-      <w:pPr>
-        <w:rPr>
-          <w:rFonts w:hint="eastAsia"/>
-        </w:rPr>
-      </w:pPr>
-      <w:r>
-        <w:rPr>
-          <w:noProof/>
-        </w:rPr>
-        <w:drawing>
-          <wp:inline distT="0" distB="0" distL="0" distR="0" wp14:anchorId="4954BF66" wp14:editId="0BBDBEA9">
-            <wp:extent cx="5943600" cy="1247140"/>
-            <wp:effectExtent l="0" t="0" r="0" b="0"/>
-            <wp:docPr id="12" name="Picture 12" descr="Text&#10;&#10;Description automatically generated"/>
-            <wp:cNvGraphicFramePr>
-              <a:graphicFrameLocks xmlns:a="http://schemas.openxmlformats.org/drawingml/2006/main" noChangeAspect="1"/>
-            </wp:cNvGraphicFramePr>
-            <a:graphic xmlns:a="http://schemas.openxmlformats.org/drawingml/2006/main">
-              <a:graphicData uri="http://schemas.openxmlformats.org/drawingml/2006/picture">
-                <pic:pic xmlns:pic="http://schemas.openxmlformats.org/drawingml/2006/picture">
-                  <pic:nvPicPr>
-                    <pic:cNvPr id="12" name="Picture 12" descr="Text&#10;&#10;Description automatically generated"/>
-                    <pic:cNvPicPr/>
-                  </pic:nvPicPr>
-                  <pic:blipFill>
-                    <a:blip r:embed="rId8"/>
-                    <a:stretch>
-                      <a:fillRect/>
-                    </a:stretch>
-                  </pic:blipFill>
-                  <pic:spPr>
-                    <a:xfrm>
-                      <a:off x="0" y="0"/>
-                      <a:ext cx="5943600" cy="1247140"/>
                     </a:xfrm>
                     <a:prstGeom prst="rect">
                       <a:avLst/>
@@ -383,7 +364,15 @@
         <w:t xml:space="preserve"> and don’t click on this Chrome window(it’ll interrupt with the tool)</w:t>
       </w:r>
       <w:r>
-        <w:t xml:space="preserve">. If it times out, close the Chrome dialog and </w:t>
+        <w:t xml:space="preserve">. If it times out, close the Chrome </w:t>
+      </w:r>
+      <w:proofErr w:type="gramStart"/>
+      <w:r>
+        <w:t>dialog</w:t>
+      </w:r>
+      <w:proofErr w:type="gramEnd"/>
+      <w:r>
+        <w:t xml:space="preserve"> and </w:t>
       </w:r>
       <w:r>
         <w:t>rerun it from step 1</w:t>
@@ -889,7 +878,7 @@
       <w:hyperlink r:id="rId16" w:history="1">
         <w:r>
           <w:rPr>
-            <w:rStyle w:val="a3"/>
+            <w:rStyle w:val="Hyperlink"/>
           </w:rPr>
           <w:t>https://registry.npmmirror.com/binary.html?path=chromedriver/</w:t>
         </w:r>
@@ -1530,17 +1519,17 @@
     <w:lsdException w:name="Unresolved Mention" w:semiHidden="1" w:unhideWhenUsed="1"/>
     <w:lsdException w:name="Smart Link" w:semiHidden="1" w:unhideWhenUsed="1"/>
   </w:latentStyles>
-  <w:style w:type="paragraph" w:default="1" w:styleId="a">
+  <w:style w:type="paragraph" w:default="1" w:styleId="Normal">
     <w:name w:val="Normal"/>
     <w:qFormat/>
   </w:style>
-  <w:style w:type="character" w:default="1" w:styleId="a0">
+  <w:style w:type="character" w:default="1" w:styleId="DefaultParagraphFont">
     <w:name w:val="Default Paragraph Font"/>
     <w:uiPriority w:val="1"/>
     <w:semiHidden/>
     <w:unhideWhenUsed/>
   </w:style>
-  <w:style w:type="table" w:default="1" w:styleId="a1">
+  <w:style w:type="table" w:default="1" w:styleId="TableNormal">
     <w:name w:val="Normal Table"/>
     <w:uiPriority w:val="99"/>
     <w:semiHidden/>
@@ -1555,15 +1544,15 @@
       </w:tblCellMar>
     </w:tblPr>
   </w:style>
-  <w:style w:type="numbering" w:default="1" w:styleId="a2">
+  <w:style w:type="numbering" w:default="1" w:styleId="NoList">
     <w:name w:val="No List"/>
     <w:uiPriority w:val="99"/>
     <w:semiHidden/>
     <w:unhideWhenUsed/>
   </w:style>
-  <w:style w:type="character" w:styleId="a3">
+  <w:style w:type="character" w:styleId="Hyperlink">
     <w:name w:val="Hyperlink"/>
-    <w:basedOn w:val="a0"/>
+    <w:basedOn w:val="DefaultParagraphFont"/>
     <w:uiPriority w:val="99"/>
     <w:unhideWhenUsed/>
     <w:rsid w:val="0072581A"/>
@@ -1572,9 +1561,9 @@
       <w:u w:val="single"/>
     </w:rPr>
   </w:style>
-  <w:style w:type="character" w:styleId="a4">
+  <w:style w:type="character" w:styleId="UnresolvedMention">
     <w:name w:val="Unresolved Mention"/>
-    <w:basedOn w:val="a0"/>
+    <w:basedOn w:val="DefaultParagraphFont"/>
     <w:uiPriority w:val="99"/>
     <w:semiHidden/>
     <w:unhideWhenUsed/>
@@ -1584,10 +1573,10 @@
       <w:shd w:val="clear" w:color="auto" w:fill="E1DFDD"/>
     </w:rPr>
   </w:style>
-  <w:style w:type="paragraph" w:styleId="a5">
+  <w:style w:type="paragraph" w:styleId="Header">
     <w:name w:val="header"/>
-    <w:basedOn w:val="a"/>
-    <w:link w:val="a6"/>
+    <w:basedOn w:val="Normal"/>
+    <w:link w:val="HeaderChar"/>
     <w:uiPriority w:val="99"/>
     <w:unhideWhenUsed/>
     <w:rsid w:val="00166269"/>
@@ -1599,17 +1588,17 @@
       <w:spacing w:after="0" w:line="240" w:lineRule="auto"/>
     </w:pPr>
   </w:style>
-  <w:style w:type="character" w:customStyle="1" w:styleId="a6">
-    <w:name w:val="页眉 字符"/>
-    <w:basedOn w:val="a0"/>
-    <w:link w:val="a5"/>
+  <w:style w:type="character" w:customStyle="1" w:styleId="HeaderChar">
+    <w:name w:val="Header Char"/>
+    <w:basedOn w:val="DefaultParagraphFont"/>
+    <w:link w:val="Header"/>
     <w:uiPriority w:val="99"/>
     <w:rsid w:val="00166269"/>
   </w:style>
-  <w:style w:type="paragraph" w:styleId="a7">
+  <w:style w:type="paragraph" w:styleId="Footer">
     <w:name w:val="footer"/>
-    <w:basedOn w:val="a"/>
-    <w:link w:val="a8"/>
+    <w:basedOn w:val="Normal"/>
+    <w:link w:val="FooterChar"/>
     <w:uiPriority w:val="99"/>
     <w:unhideWhenUsed/>
     <w:rsid w:val="00166269"/>
@@ -1621,10 +1610,10 @@
       <w:spacing w:after="0" w:line="240" w:lineRule="auto"/>
     </w:pPr>
   </w:style>
-  <w:style w:type="character" w:customStyle="1" w:styleId="a8">
-    <w:name w:val="页脚 字符"/>
-    <w:basedOn w:val="a0"/>
-    <w:link w:val="a7"/>
+  <w:style w:type="character" w:customStyle="1" w:styleId="FooterChar">
+    <w:name w:val="Footer Char"/>
+    <w:basedOn w:val="DefaultParagraphFont"/>
+    <w:link w:val="Footer"/>
     <w:uiPriority w:val="99"/>
     <w:rsid w:val="00166269"/>
   </w:style>

</xml_diff>